<commit_message>
updated at Thu Jan  8 00:09:54 IST 2026
</commit_message>
<xml_diff>
--- a/LinearAlgebra_WinterSpring_2026/CourseOutline.docx
+++ b/LinearAlgebra_WinterSpring_2026/CourseOutline.docx
@@ -742,6 +742,79 @@
       <w:pPr>
         <w:pStyle w:val="Normal0"/>
         <w:rPr>
+          <w:rFonts w:eastAsia="Arial"/>
+          <w:lang w:val="en-GB"/>
+        </w:rPr>
+      </w:pPr>
+      <w:r>
+        <w:rPr>
+          <w:rFonts w:eastAsia="Arial"/>
+          <w:lang w:val="en-GB"/>
+        </w:rPr>
+        <w:lastRenderedPageBreak/>
+        <w:t xml:space="preserve">During the mid-semester and final exam, there will be </w:t>
+      </w:r>
+      <w:r>
+        <w:rPr>
+          <w:rFonts w:eastAsia="Arial"/>
+          <w:i/>
+          <w:iCs/>
+          <w:lang w:val="en-GB"/>
+        </w:rPr>
+        <w:t>additional</w:t>
+      </w:r>
+      <w:r>
+        <w:rPr>
+          <w:rFonts w:eastAsia="Arial"/>
+          <w:lang w:val="en-GB"/>
+        </w:rPr>
+        <w:t xml:space="preserve"> questions that would be taken verbatim at random from </w:t>
+      </w:r>
+      <w:r>
+        <w:t>the</w:t>
+      </w:r>
+      <w:r>
+        <w:rPr>
+          <w:rFonts w:eastAsia="Arial"/>
+          <w:lang w:val="en-GB"/>
+        </w:rPr>
+        <w:t xml:space="preserve"> assignments. </w:t>
+      </w:r>
+      <w:r>
+        <w:rPr>
+          <w:rFonts w:eastAsia="Arial"/>
+          <w:lang w:val="en-GB"/>
+        </w:rPr>
+        <w:t xml:space="preserve">Suppose you got </w:t>
+      </w:r>
+      <m:oMath>
+        <m:r>
+          <w:rPr>
+            <w:rFonts w:ascii="Cambria Math" w:eastAsia="Arial" w:hAnsi="Cambria Math"/>
+            <w:lang w:val="en-GB"/>
+          </w:rPr>
+          <m:t>α</m:t>
+        </m:r>
+      </m:oMath>
+      <w:r>
+        <w:rPr>
+          <w:rFonts w:eastAsia="Arial"/>
+          <w:lang w:val="en-GB"/>
+        </w:rPr>
+        <w:t xml:space="preserve"> fraction of these questions right.</w:t>
+      </w:r>
+      <w:r>
+        <w:rPr>
+          <w:rFonts w:eastAsia="Arial"/>
+          <w:lang w:val="en-GB"/>
+        </w:rPr>
+        <w:t xml:space="preserve"> Then, your final score would be computed as</w:t>
+      </w:r>
+    </w:p>
+    <w:p>
+      <w:pPr>
+        <w:pStyle w:val="Normal0"/>
+        <w:rPr>
           <w:rFonts w:ascii="Arial" w:eastAsia="Arial" w:hAnsi="Arial" w:cs="Arial"/>
           <w:sz w:val="20"/>
           <w:szCs w:val="20"/>
@@ -751,6 +824,401 @@
     </w:p>
     <w:p>
       <w:pPr>
+        <w:pStyle w:val="Normal0"/>
+        <w:rPr>
+          <w:rFonts w:ascii="Arial" w:eastAsia="Arial" w:hAnsi="Arial"/>
+          <w:lang w:val="en-GB"/>
+        </w:rPr>
+      </w:pPr>
+      <m:oMathPara>
+        <m:oMath>
+          <m:r>
+            <w:rPr>
+              <w:rFonts w:ascii="Cambria Math" w:eastAsia="Arial" w:hAnsi="Cambria Math"/>
+              <w:lang w:val="en-GB"/>
+            </w:rPr>
+            <m:t>α</m:t>
+          </m:r>
+          <m:r>
+            <m:rPr>
+              <m:sty m:val="p"/>
+            </m:rPr>
+            <w:rPr>
+              <w:rFonts w:ascii="Cambria Math" w:eastAsia="Arial" w:hAnsi="Cambria Math"/>
+              <w:lang w:val="en-GB"/>
+            </w:rPr>
+            <m:t>⋅</m:t>
+          </m:r>
+          <m:r>
+            <w:rPr>
+              <w:rFonts w:ascii="Cambria Math" w:eastAsia="Arial" w:hAnsi="Cambria Math"/>
+              <w:lang w:val="en-GB"/>
+            </w:rPr>
+            <m:t>a</m:t>
+          </m:r>
+          <m:r>
+            <m:rPr>
+              <m:sty m:val="p"/>
+            </m:rPr>
+            <w:rPr>
+              <w:rFonts w:ascii="Cambria Math" w:eastAsia="Arial" w:hAnsi="Cambria Math"/>
+              <w:lang w:val="en-GB"/>
+            </w:rPr>
+            <m:t>+</m:t>
+          </m:r>
+          <m:r>
+            <w:rPr>
+              <w:rFonts w:ascii="Cambria Math" w:eastAsia="Arial" w:hAnsi="Cambria Math"/>
+              <w:lang w:val="en-GB"/>
+            </w:rPr>
+            <m:t>q</m:t>
+          </m:r>
+          <m:r>
+            <m:rPr>
+              <m:sty m:val="p"/>
+            </m:rPr>
+            <w:rPr>
+              <w:rFonts w:ascii="Cambria Math" w:eastAsia="Arial" w:hAnsi="Cambria Math"/>
+              <w:lang w:val="en-GB"/>
+            </w:rPr>
+            <m:t>+</m:t>
+          </m:r>
+          <m:sSub>
+            <m:sSubPr>
+              <m:ctrlPr>
+                <w:rPr>
+                  <w:rFonts w:ascii="Cambria Math" w:eastAsia="Arial" w:hAnsi="Cambria Math"/>
+                  <w:lang w:val="en-GB"/>
+                </w:rPr>
+              </m:ctrlPr>
+            </m:sSubPr>
+            <m:e>
+              <m:r>
+                <w:rPr>
+                  <w:rFonts w:ascii="Cambria Math" w:eastAsia="Arial" w:hAnsi="Cambria Math"/>
+                  <w:lang w:val="en-GB"/>
+                </w:rPr>
+                <m:t>e</m:t>
+              </m:r>
+            </m:e>
+            <m:sub>
+              <m:r>
+                <m:rPr>
+                  <m:sty m:val="p"/>
+                </m:rPr>
+                <w:rPr>
+                  <w:rFonts w:ascii="Cambria Math" w:eastAsia="Arial" w:hAnsi="Cambria Math"/>
+                  <w:lang w:val="en-GB"/>
+                </w:rPr>
+                <m:t>1</m:t>
+              </m:r>
+            </m:sub>
+          </m:sSub>
+          <m:r>
+            <m:rPr>
+              <m:sty m:val="p"/>
+            </m:rPr>
+            <w:rPr>
+              <w:rFonts w:ascii="Cambria Math" w:eastAsia="Arial" w:hAnsi="Cambria Math"/>
+              <w:lang w:val="en-GB"/>
+            </w:rPr>
+            <m:t>+</m:t>
+          </m:r>
+          <m:sSub>
+            <m:sSubPr>
+              <m:ctrlPr>
+                <w:rPr>
+                  <w:rFonts w:ascii="Cambria Math" w:eastAsia="Arial" w:hAnsi="Cambria Math"/>
+                  <w:lang w:val="en-GB"/>
+                </w:rPr>
+              </m:ctrlPr>
+            </m:sSubPr>
+            <m:e>
+              <m:r>
+                <w:rPr>
+                  <w:rFonts w:ascii="Cambria Math" w:eastAsia="Arial" w:hAnsi="Cambria Math"/>
+                  <w:lang w:val="en-GB"/>
+                </w:rPr>
+                <m:t>e</m:t>
+              </m:r>
+            </m:e>
+            <m:sub>
+              <m:r>
+                <m:rPr>
+                  <m:sty m:val="p"/>
+                </m:rPr>
+                <w:rPr>
+                  <w:rFonts w:ascii="Cambria Math" w:eastAsia="Arial" w:hAnsi="Cambria Math"/>
+                  <w:lang w:val="en-GB"/>
+                </w:rPr>
+                <m:t>2</m:t>
+              </m:r>
+            </m:sub>
+          </m:sSub>
+        </m:oMath>
+      </m:oMathPara>
+    </w:p>
+    <w:p>
+      <w:pPr>
+        <w:pStyle w:val="Normal0"/>
+        <w:rPr>
+          <w:rFonts w:ascii="Arial" w:eastAsia="Arial" w:hAnsi="Arial" w:cs="Arial"/>
+          <w:sz w:val="20"/>
+          <w:szCs w:val="20"/>
+          <w:lang w:val="en-GB"/>
+        </w:rPr>
+      </w:pPr>
+    </w:p>
+    <w:p>
+      <w:pPr>
+        <w:pStyle w:val="Normal0"/>
+        <w:rPr>
+          <w:rFonts w:eastAsia="Arial"/>
+          <w:lang w:val="en-GB"/>
+        </w:rPr>
+      </w:pPr>
+      <w:r>
+        <w:rPr>
+          <w:rFonts w:eastAsia="Arial"/>
+          <w:lang w:val="en-GB"/>
+        </w:rPr>
+        <w:t xml:space="preserve">where </w:t>
+      </w:r>
+      <m:oMath>
+        <m:r>
+          <w:rPr>
+            <w:rFonts w:ascii="Cambria Math" w:eastAsia="Arial" w:hAnsi="Cambria Math"/>
+            <w:lang w:val="en-GB"/>
+          </w:rPr>
+          <m:t>a</m:t>
+        </m:r>
+      </m:oMath>
+      <w:r>
+        <w:rPr>
+          <w:rFonts w:eastAsia="Arial"/>
+          <w:lang w:val="en-GB"/>
+        </w:rPr>
+        <w:t xml:space="preserve"> is the </w:t>
+      </w:r>
+      <w:r>
+        <w:t>score</w:t>
+      </w:r>
+      <w:r>
+        <w:rPr>
+          <w:rFonts w:eastAsia="Arial"/>
+          <w:lang w:val="en-GB"/>
+        </w:rPr>
+        <w:t xml:space="preserve"> you obtained for your assignment, </w:t>
+      </w:r>
+      <m:oMath>
+        <m:r>
+          <w:rPr>
+            <w:rFonts w:ascii="Cambria Math" w:eastAsia="Arial" w:hAnsi="Cambria Math"/>
+            <w:lang w:val="en-GB"/>
+          </w:rPr>
+          <m:t>q</m:t>
+        </m:r>
+      </m:oMath>
+      <w:r>
+        <w:rPr>
+          <w:rFonts w:eastAsia="Arial"/>
+          <w:lang w:val="en-GB"/>
+        </w:rPr>
+        <w:t xml:space="preserve"> is your quiz score, </w:t>
+      </w:r>
+      <m:oMath>
+        <m:sSub>
+          <m:sSubPr>
+            <m:ctrlPr>
+              <w:rPr>
+                <w:rFonts w:ascii="Cambria Math" w:eastAsia="Arial" w:hAnsi="Cambria Math"/>
+                <w:i/>
+                <w:lang w:val="en-GB"/>
+              </w:rPr>
+            </m:ctrlPr>
+          </m:sSubPr>
+          <m:e>
+            <m:r>
+              <w:rPr>
+                <w:rFonts w:ascii="Cambria Math" w:eastAsia="Arial" w:hAnsi="Cambria Math"/>
+                <w:lang w:val="en-GB"/>
+              </w:rPr>
+              <m:t>e</m:t>
+            </m:r>
+          </m:e>
+          <m:sub>
+            <m:r>
+              <w:rPr>
+                <w:rFonts w:ascii="Cambria Math" w:eastAsia="Arial" w:hAnsi="Cambria Math"/>
+                <w:lang w:val="en-GB"/>
+              </w:rPr>
+              <m:t>1</m:t>
+            </m:r>
+          </m:sub>
+        </m:sSub>
+      </m:oMath>
+      <w:r>
+        <w:rPr>
+          <w:rFonts w:eastAsia="Arial"/>
+          <w:lang w:val="en-GB"/>
+        </w:rPr>
+        <w:t xml:space="preserve"> is the mid-sem score and </w:t>
+      </w:r>
+      <m:oMath>
+        <m:sSub>
+          <m:sSubPr>
+            <m:ctrlPr>
+              <w:rPr>
+                <w:rFonts w:ascii="Cambria Math" w:eastAsia="Arial" w:hAnsi="Cambria Math"/>
+                <w:i/>
+                <w:lang w:val="en-GB"/>
+              </w:rPr>
+            </m:ctrlPr>
+          </m:sSubPr>
+          <m:e>
+            <m:r>
+              <w:rPr>
+                <w:rFonts w:ascii="Cambria Math" w:eastAsia="Arial" w:hAnsi="Cambria Math"/>
+                <w:lang w:val="en-GB"/>
+              </w:rPr>
+              <m:t>e</m:t>
+            </m:r>
+          </m:e>
+          <m:sub>
+            <m:r>
+              <w:rPr>
+                <w:rFonts w:ascii="Cambria Math" w:eastAsia="Arial" w:hAnsi="Cambria Math"/>
+                <w:lang w:val="en-GB"/>
+              </w:rPr>
+              <m:t>2</m:t>
+            </m:r>
+          </m:sub>
+        </m:sSub>
+      </m:oMath>
+      <w:r>
+        <w:rPr>
+          <w:rFonts w:eastAsia="Arial"/>
+          <w:lang w:val="en-GB"/>
+        </w:rPr>
+        <w:t xml:space="preserve"> is the final exam score. </w:t>
+      </w:r>
+    </w:p>
+    <w:p>
+      <w:pPr>
+        <w:pStyle w:val="Normal0"/>
+        <w:rPr>
+          <w:rFonts w:ascii="Arial" w:eastAsia="Arial" w:hAnsi="Arial" w:cs="Arial"/>
+          <w:sz w:val="20"/>
+          <w:szCs w:val="20"/>
+          <w:lang w:val="en-GB"/>
+        </w:rPr>
+      </w:pPr>
+    </w:p>
+    <w:p>
+      <w:pPr>
+        <w:pStyle w:val="Normal0"/>
+      </w:pPr>
+      <w:r>
+        <w:rPr>
+          <w:rFonts w:eastAsia="Arial"/>
+          <w:lang w:val="en-GB"/>
+        </w:rPr>
+        <w:t xml:space="preserve">The intent is that if you do your assignments properly, you are likely to get </w:t>
+      </w:r>
+      <m:oMath>
+        <m:r>
+          <w:rPr>
+            <w:rFonts w:ascii="Cambria Math" w:eastAsia="Arial" w:hAnsi="Cambria Math"/>
+            <w:lang w:val="en-GB"/>
+          </w:rPr>
+          <m:t>α=1</m:t>
+        </m:r>
+      </m:oMath>
+      <w:r>
+        <w:rPr>
+          <w:rFonts w:eastAsia="Arial"/>
+          <w:lang w:val="en-GB"/>
+        </w:rPr>
+        <w:t xml:space="preserve">  and </w:t>
+      </w:r>
+      <m:oMath>
+        <m:r>
+          <w:rPr>
+            <w:rFonts w:ascii="Cambria Math" w:eastAsia="Arial" w:hAnsi="Cambria Math"/>
+            <w:lang w:val="en-GB"/>
+          </w:rPr>
+          <m:t>a=30</m:t>
+        </m:r>
+      </m:oMath>
+      <w:r>
+        <w:rPr>
+          <w:rFonts w:eastAsia="Arial"/>
+          <w:lang w:val="en-GB"/>
+        </w:rPr>
+        <w:t xml:space="preserve">. However, if one decides to simply copy their assignments, they may get </w:t>
+      </w:r>
+      <m:oMath>
+        <m:r>
+          <w:rPr>
+            <w:rFonts w:ascii="Cambria Math" w:eastAsia="Arial" w:hAnsi="Cambria Math"/>
+            <w:lang w:val="en-GB"/>
+          </w:rPr>
+          <m:t>a=30</m:t>
+        </m:r>
+      </m:oMath>
+      <w:r>
+        <w:rPr>
+          <w:rFonts w:eastAsia="Arial"/>
+          <w:lang w:val="en-GB"/>
+        </w:rPr>
+        <w:t xml:space="preserve"> but </w:t>
+      </w:r>
+      <m:oMath>
+        <m:r>
+          <w:rPr>
+            <w:rFonts w:ascii="Cambria Math" w:eastAsia="Arial" w:hAnsi="Cambria Math"/>
+            <w:lang w:val="en-GB"/>
+          </w:rPr>
+          <m:t>α</m:t>
+        </m:r>
+      </m:oMath>
+      <w:r>
+        <w:rPr>
+          <w:rFonts w:eastAsia="Arial"/>
+          <w:lang w:val="en-GB"/>
+        </w:rPr>
+        <w:t xml:space="preserve"> would likely be </w:t>
+      </w:r>
+      <m:oMath>
+        <m:r>
+          <w:rPr>
+            <w:rFonts w:ascii="Cambria Math" w:eastAsia="Arial" w:hAnsi="Cambria Math"/>
+            <w:lang w:val="en-GB"/>
+          </w:rPr>
+          <m:t>0</m:t>
+        </m:r>
+      </m:oMath>
+      <w:r>
+        <w:rPr>
+          <w:rFonts w:eastAsia="Arial"/>
+          <w:lang w:val="en-GB"/>
+        </w:rPr>
+        <w:t xml:space="preserve"> and therefore this would not contribute anything to their final score.</w:t>
+      </w:r>
+    </w:p>
+    <w:p>
+      <w:pPr>
+        <w:pStyle w:val="Normal0"/>
+        <w:rPr>
+          <w:rFonts w:ascii="Arial" w:eastAsia="Arial" w:hAnsi="Arial" w:cs="Arial"/>
+          <w:sz w:val="20"/>
+          <w:szCs w:val="20"/>
+          <w:lang w:val="en-GB"/>
+        </w:rPr>
+      </w:pPr>
+    </w:p>
+    <w:p>
+      <w:pPr>
         <w:pStyle w:val="Heading3"/>
         <w:jc w:val="center"/>
         <w:rPr>
@@ -765,7 +1233,6 @@
           <w:color w:val="000000"/>
           <w:lang w:val="en-GB"/>
         </w:rPr>
-        <w:lastRenderedPageBreak/>
         <w:t>Topics</w:t>
       </w:r>
     </w:p>
@@ -1660,13 +2127,13 @@
       <w:pPr>
         <w:rPr>
           <w:rFonts w:eastAsia="Arial"/>
-          <w:lang w:val="en-GB"/>
-        </w:rPr>
-      </w:pPr>
-      <w:r>
-        <w:rPr>
-          <w:rFonts w:eastAsia="Arial"/>
-          <w:lang w:val="en-GB"/>
+          <w:lang w:val="de-DE"/>
+        </w:rPr>
+      </w:pPr>
+      <w:r>
+        <w:rPr>
+          <w:rFonts w:eastAsia="Arial"/>
+          <w:lang w:val="de-DE"/>
         </w:rPr>
         <w:t xml:space="preserve">Kenneth Hoffman &amp; Ray Kunze. </w:t>
       </w:r>
@@ -1675,7 +2142,7 @@
           <w:rFonts w:eastAsia="Arial"/>
           <w:i/>
           <w:iCs/>
-          <w:lang w:val="en-GB"/>
+          <w:lang w:val="de-DE"/>
         </w:rPr>
         <w:t>Linear Algebra</w:t>
       </w:r>
@@ -1684,7 +2151,7 @@
           <w:rFonts w:eastAsia="Arial"/>
           <w:i/>
           <w:iCs/>
-          <w:lang w:val="en-GB"/>
+          <w:lang w:val="de-DE"/>
         </w:rPr>
         <w:t>.</w:t>
       </w:r>
@@ -1698,7 +2165,7 @@
           <w:b/>
           <w:sz w:val="20"/>
           <w:szCs w:val="20"/>
-          <w:lang w:val="en-GB"/>
+          <w:lang w:val="de-DE"/>
         </w:rPr>
       </w:pPr>
     </w:p>
@@ -3202,6 +3669,7 @@
   <w:style w:type="character" w:default="1" w:styleId="DefaultParagraphFont">
     <w:name w:val="Default Paragraph Font"/>
     <w:uiPriority w:val="1"/>
+    <w:semiHidden/>
     <w:unhideWhenUsed/>
   </w:style>
   <w:style w:type="table" w:default="1" w:styleId="TableNormal">
@@ -3800,6 +4268,16 @@
       </w:tcPr>
     </w:tblStylePr>
   </w:style>
+  <w:style w:type="character" w:styleId="PlaceholderText">
+    <w:name w:val="Placeholder Text"/>
+    <w:basedOn w:val="DefaultParagraphFont"/>
+    <w:uiPriority w:val="99"/>
+    <w:semiHidden/>
+    <w:rsid w:val="00904BBB"/>
+    <w:rPr>
+      <w:color w:val="666666"/>
+    </w:rPr>
+  </w:style>
 </w:styles>
 </file>
 
@@ -3991,28 +4469,28 @@
 </file>
 
 <file path=customXml/item1.xml><?xml version="1.0" encoding="utf-8"?>
+<b:Sources xmlns:b="http://schemas.openxmlformats.org/officeDocument/2006/bibliography" xmlns="http://schemas.openxmlformats.org/officeDocument/2006/bibliography" SelectedStyle="/APASixthEditionOfficeOnline.xsl" StyleName="APA" Version="6"/>
+</file>
+
+<file path=customXml/item2.xml><?xml version="1.0" encoding="utf-8"?>
 <go:gDocsCustomXmlDataStorage xmlns:go="http://customooxmlschemas.google.com/" xmlns:r="http://schemas.openxmlformats.org/officeDocument/2006/relationships">
   <go:docsCustomData xmlns:go="http://customooxmlschemas.google.com/" roundtripDataSignature="AMtx7mjTYI4jtZMvJTWzVFSA37m48TEUWQ==">AMUW2mVmO3HiPDCzk96/JoPah+GQYMmTaZfxDgE5sP6lxNhoNn+TIjd5S375pooMBI3hcsfQNEZv8LRi0XSHZPp1TndSDOr9XI5dhyNKX5BvvQyfk8g8O1k=</go:docsCustomData>
 </go:gDocsCustomXmlDataStorage>
 </file>
 
-<file path=customXml/item2.xml><?xml version="1.0" encoding="utf-8"?>
-<b:Sources xmlns:b="http://schemas.openxmlformats.org/officeDocument/2006/bibliography" xmlns="http://schemas.openxmlformats.org/officeDocument/2006/bibliography" SelectedStyle="/APASixthEditionOfficeOnline.xsl" StyleName="APA" Version="6"/>
+<file path=customXml/itemProps1.xml><?xml version="1.0" encoding="utf-8"?>
+<ds:datastoreItem xmlns:ds="http://schemas.openxmlformats.org/officeDocument/2006/customXml" ds:itemID="{77AD3D1A-029C-914A-850E-9F8553F6CA0E}">
+  <ds:schemaRefs>
+    <ds:schemaRef ds:uri="http://schemas.openxmlformats.org/officeDocument/2006/bibliography"/>
+  </ds:schemaRefs>
+</ds:datastoreItem>
 </file>
 
-<file path=customXml/itemProps1.xml><?xml version="1.0" encoding="utf-8"?>
+<file path=customXml/itemProps2.xml><?xml version="1.0" encoding="utf-8"?>
 <ds:datastoreItem xmlns:ds="http://schemas.openxmlformats.org/officeDocument/2006/customXml" ds:itemID="{11111111-1234-1234-1234-123412341234}">
   <ds:schemaRefs>
     <ds:schemaRef ds:uri="http://customooxmlschemas.google.com/"/>
     <ds:schemaRef ds:uri="http://schemas.openxmlformats.org/officeDocument/2006/relationships"/>
   </ds:schemaRefs>
 </ds:datastoreItem>
-</file>
-
-<file path=customXml/itemProps2.xml><?xml version="1.0" encoding="utf-8"?>
-<ds:datastoreItem xmlns:ds="http://schemas.openxmlformats.org/officeDocument/2006/customXml" ds:itemID="{77AD3D1A-029C-914A-850E-9F8553F6CA0E}">
-  <ds:schemaRefs>
-    <ds:schemaRef ds:uri="http://schemas.openxmlformats.org/officeDocument/2006/bibliography"/>
-  </ds:schemaRefs>
-</ds:datastoreItem>
 </file>
</xml_diff>

<commit_message>
updated at Thu Jan  8 11:22:47 IST 2026
</commit_message>
<xml_diff>
--- a/LinearAlgebra_WinterSpring_2026/CourseOutline.docx
+++ b/LinearAlgebra_WinterSpring_2026/CourseOutline.docx
@@ -749,9 +749,25 @@
       <w:r>
         <w:rPr>
           <w:rFonts w:eastAsia="Arial"/>
+          <w:b/>
+          <w:bCs/>
           <w:lang w:val="en-GB"/>
         </w:rPr>
         <w:lastRenderedPageBreak/>
+        <w:t>Total Score Formula.</w:t>
+      </w:r>
+      <w:r>
+        <w:rPr>
+          <w:rFonts w:eastAsia="Arial"/>
+          <w:lang w:val="en-GB"/>
+        </w:rPr>
+        <w:t xml:space="preserve"> </w:t>
+      </w:r>
+      <w:r>
+        <w:rPr>
+          <w:rFonts w:eastAsia="Arial"/>
+          <w:lang w:val="en-GB"/>
+        </w:rPr>
         <w:t xml:space="preserve">During the mid-semester and final exam, there will be </w:t>
       </w:r>
       <w:r>
@@ -785,7 +801,14 @@
           <w:rFonts w:eastAsia="Arial"/>
           <w:lang w:val="en-GB"/>
         </w:rPr>
-        <w:t xml:space="preserve">Suppose you got </w:t>
+        <w:t xml:space="preserve">Suppose you </w:t>
+      </w:r>
+      <w:r>
+        <w:rPr>
+          <w:rFonts w:eastAsia="Arial"/>
+          <w:lang w:val="en-GB"/>
+        </w:rPr>
+        <w:t xml:space="preserve">scored </w:t>
       </w:r>
       <m:oMath>
         <m:r>
@@ -793,7 +816,7 @@
             <w:rFonts w:ascii="Cambria Math" w:eastAsia="Arial" w:hAnsi="Cambria Math"/>
             <w:lang w:val="en-GB"/>
           </w:rPr>
-          <m:t>α</m:t>
+          <m:t>η</m:t>
         </m:r>
       </m:oMath>
       <w:r>
@@ -801,7 +824,21 @@
           <w:rFonts w:eastAsia="Arial"/>
           <w:lang w:val="en-GB"/>
         </w:rPr>
-        <w:t xml:space="preserve"> fraction of these questions right.</w:t>
+        <w:t xml:space="preserve"> fraction of these questions right</w:t>
+      </w:r>
+      <w:r>
+        <w:rPr>
+          <w:rFonts w:eastAsia="Arial"/>
+          <w:lang w:val="en-GB"/>
+        </w:rPr>
+        <w:t xml:space="preserve"> (you will get partial credit for solving a question partially)</w:t>
+      </w:r>
+      <w:r>
+        <w:rPr>
+          <w:rFonts w:eastAsia="Arial"/>
+          <w:lang w:val="en-GB"/>
+        </w:rPr>
+        <w:t>.</w:t>
       </w:r>
       <w:r>
         <w:rPr>
@@ -837,7 +874,7 @@
               <w:rFonts w:ascii="Cambria Math" w:eastAsia="Arial" w:hAnsi="Cambria Math"/>
               <w:lang w:val="en-GB"/>
             </w:rPr>
-            <m:t>α</m:t>
+            <m:t>η</m:t>
           </m:r>
           <m:r>
             <m:rPr>
@@ -1117,7 +1154,27 @@
     <w:p>
       <w:pPr>
         <w:pStyle w:val="Normal0"/>
-      </w:pPr>
+        <w:rPr>
+          <w:rFonts w:eastAsia="Arial"/>
+          <w:lang w:val="en-GB"/>
+        </w:rPr>
+      </w:pPr>
+      <w:r>
+        <w:rPr>
+          <w:rFonts w:eastAsia="Arial"/>
+          <w:b/>
+          <w:bCs/>
+          <w:lang w:val="en-GB"/>
+        </w:rPr>
+        <w:t>Motivation.</w:t>
+      </w:r>
+      <w:r>
+        <w:rPr>
+          <w:rFonts w:eastAsia="Arial"/>
+          <w:lang w:val="en-GB"/>
+        </w:rPr>
+        <w:t xml:space="preserve"> </w:t>
+      </w:r>
       <w:r>
         <w:rPr>
           <w:rFonts w:eastAsia="Arial"/>
@@ -1131,7 +1188,14 @@
             <w:rFonts w:ascii="Cambria Math" w:eastAsia="Arial" w:hAnsi="Cambria Math"/>
             <w:lang w:val="en-GB"/>
           </w:rPr>
-          <m:t>α=1</m:t>
+          <m:t>η</m:t>
+        </m:r>
+        <m:r>
+          <w:rPr>
+            <w:rFonts w:ascii="Cambria Math" w:eastAsia="Arial" w:hAnsi="Cambria Math"/>
+            <w:lang w:val="en-GB"/>
+          </w:rPr>
+          <m:t>=1</m:t>
         </m:r>
       </m:oMath>
       <w:r>
@@ -1179,7 +1243,7 @@
             <w:rFonts w:ascii="Cambria Math" w:eastAsia="Arial" w:hAnsi="Cambria Math"/>
             <w:lang w:val="en-GB"/>
           </w:rPr>
-          <m:t>α</m:t>
+          <m:t>η</m:t>
         </m:r>
       </m:oMath>
       <w:r>
@@ -1210,12 +1274,453 @@
       <w:pPr>
         <w:pStyle w:val="Normal0"/>
         <w:rPr>
-          <w:rFonts w:ascii="Arial" w:eastAsia="Arial" w:hAnsi="Arial" w:cs="Arial"/>
-          <w:sz w:val="20"/>
-          <w:szCs w:val="20"/>
-          <w:lang w:val="en-GB"/>
-        </w:rPr>
-      </w:pPr>
+          <w:rFonts w:eastAsia="Arial"/>
+          <w:lang w:val="en-GB"/>
+        </w:rPr>
+      </w:pPr>
+    </w:p>
+    <w:p>
+      <w:pPr>
+        <w:pStyle w:val="Normal0"/>
+        <w:rPr>
+          <w:rFonts w:eastAsia="Arial"/>
+          <w:lang w:val="en-GB"/>
+        </w:rPr>
+      </w:pPr>
+    </w:p>
+    <w:p>
+      <w:pPr>
+        <w:pStyle w:val="Normal0"/>
+        <w:rPr>
+          <w:rFonts w:eastAsia="Arial"/>
+          <w:lang w:val="en-GB"/>
+        </w:rPr>
+      </w:pPr>
+      <w:r>
+        <w:rPr>
+          <w:rFonts w:eastAsia="Arial"/>
+          <w:b/>
+          <w:bCs/>
+          <w:lang w:val="en-GB"/>
+        </w:rPr>
+        <w:t>Example.</w:t>
+      </w:r>
+      <w:r>
+        <w:rPr>
+          <w:rFonts w:eastAsia="Arial"/>
+          <w:lang w:val="en-GB"/>
+        </w:rPr>
+        <w:t xml:space="preserve"> To be concrete, suppose one obtained the following scores</w:t>
+      </w:r>
+    </w:p>
+    <w:p>
+      <w:pPr>
+        <w:pStyle w:val="Normal0"/>
+        <w:rPr>
+          <w:rFonts w:eastAsia="Arial"/>
+          <w:lang w:val="en-GB"/>
+        </w:rPr>
+      </w:pPr>
+      <w:r>
+        <w:rPr>
+          <w:rFonts w:eastAsia="Arial"/>
+          <w:lang w:val="en-GB"/>
+        </w:rPr>
+        <w:t xml:space="preserve">Assignments: </w:t>
+      </w:r>
+      <m:oMath>
+        <m:r>
+          <w:rPr>
+            <w:rFonts w:ascii="Cambria Math" w:eastAsia="Arial" w:hAnsi="Cambria Math"/>
+            <w:lang w:val="en-GB"/>
+          </w:rPr>
+          <m:t>a=25</m:t>
+        </m:r>
+      </m:oMath>
+    </w:p>
+    <w:p>
+      <w:pPr>
+        <w:pStyle w:val="Normal0"/>
+      </w:pPr>
+      <w:r>
+        <w:t xml:space="preserve">Quiz: </w:t>
+      </w:r>
+      <m:oMath>
+        <m:r>
+          <w:rPr>
+            <w:rFonts w:ascii="Cambria Math" w:hAnsi="Cambria Math"/>
+          </w:rPr>
+          <m:t>q=18</m:t>
+        </m:r>
+      </m:oMath>
+    </w:p>
+    <w:p>
+      <w:pPr>
+        <w:pStyle w:val="Normal0"/>
+      </w:pPr>
+    </w:p>
+    <w:p>
+      <w:pPr>
+        <w:pStyle w:val="Normal0"/>
+      </w:pPr>
+      <w:r>
+        <w:t>Mid-</w:t>
+      </w:r>
+      <w:proofErr w:type="spellStart"/>
+      <w:r>
+        <w:t>sem</w:t>
+      </w:r>
+      <w:proofErr w:type="spellEnd"/>
+      <w:r>
+        <w:t xml:space="preserve"> exam</w:t>
+      </w:r>
+      <w:r>
+        <w:t xml:space="preserve">: </w:t>
+      </w:r>
+      <m:oMath>
+        <m:sSub>
+          <m:sSubPr>
+            <m:ctrlPr>
+              <w:rPr>
+                <w:rFonts w:ascii="Cambria Math" w:hAnsi="Cambria Math"/>
+                <w:i/>
+              </w:rPr>
+            </m:ctrlPr>
+          </m:sSubPr>
+          <m:e>
+            <m:r>
+              <w:rPr>
+                <w:rFonts w:ascii="Cambria Math" w:hAnsi="Cambria Math"/>
+              </w:rPr>
+              <m:t>e</m:t>
+            </m:r>
+          </m:e>
+          <m:sub>
+            <m:r>
+              <w:rPr>
+                <w:rFonts w:ascii="Cambria Math" w:hAnsi="Cambria Math"/>
+              </w:rPr>
+              <m:t>1</m:t>
+            </m:r>
+          </m:sub>
+        </m:sSub>
+        <m:r>
+          <w:rPr>
+            <w:rFonts w:ascii="Cambria Math" w:hAnsi="Cambria Math"/>
+          </w:rPr>
+          <m:t>=17</m:t>
+        </m:r>
+      </m:oMath>
+      <w:r>
+        <w:t xml:space="preserve"> (i.e. excluding the </w:t>
+      </w:r>
+      <w:r>
+        <w:rPr>
+          <w:i/>
+          <w:iCs/>
+        </w:rPr>
+        <w:t>additional</w:t>
+      </w:r>
+      <w:r>
+        <w:t xml:space="preserve"> questions taken from assignments)</w:t>
+      </w:r>
+    </w:p>
+    <w:p>
+      <w:pPr>
+        <w:pStyle w:val="Normal0"/>
+      </w:pPr>
+      <w:r>
+        <w:t>End-</w:t>
+      </w:r>
+      <w:proofErr w:type="spellStart"/>
+      <w:r>
+        <w:t>sem</w:t>
+      </w:r>
+      <w:proofErr w:type="spellEnd"/>
+      <w:r>
+        <w:t xml:space="preserve"> exam</w:t>
+      </w:r>
+      <w:r>
+        <w:t xml:space="preserve">: </w:t>
+      </w:r>
+      <m:oMath>
+        <m:sSub>
+          <m:sSubPr>
+            <m:ctrlPr>
+              <w:rPr>
+                <w:rFonts w:ascii="Cambria Math" w:hAnsi="Cambria Math"/>
+                <w:i/>
+              </w:rPr>
+            </m:ctrlPr>
+          </m:sSubPr>
+          <m:e>
+            <m:r>
+              <w:rPr>
+                <w:rFonts w:ascii="Cambria Math" w:hAnsi="Cambria Math"/>
+              </w:rPr>
+              <m:t>e</m:t>
+            </m:r>
+          </m:e>
+          <m:sub>
+            <m:r>
+              <w:rPr>
+                <w:rFonts w:ascii="Cambria Math" w:hAnsi="Cambria Math"/>
+              </w:rPr>
+              <m:t>2</m:t>
+            </m:r>
+          </m:sub>
+        </m:sSub>
+        <m:r>
+          <w:rPr>
+            <w:rFonts w:ascii="Cambria Math" w:hAnsi="Cambria Math"/>
+          </w:rPr>
+          <m:t>=25</m:t>
+        </m:r>
+      </m:oMath>
+      <w:r>
+        <w:t xml:space="preserve"> (again, excluding the </w:t>
+      </w:r>
+      <w:r>
+        <w:rPr>
+          <w:i/>
+          <w:iCs/>
+        </w:rPr>
+        <w:t>additional</w:t>
+      </w:r>
+      <w:r>
+        <w:t xml:space="preserve"> questions)</w:t>
+      </w:r>
+    </w:p>
+    <w:p>
+      <w:pPr>
+        <w:pStyle w:val="Normal0"/>
+      </w:pPr>
+    </w:p>
+    <w:p>
+      <w:pPr>
+        <w:pStyle w:val="Normal0"/>
+      </w:pPr>
+      <w:r>
+        <w:t>Additional questions (Mid-</w:t>
+      </w:r>
+      <w:proofErr w:type="spellStart"/>
+      <w:r>
+        <w:t>sem</w:t>
+      </w:r>
+      <w:proofErr w:type="spellEnd"/>
+      <w:r>
+        <w:t>): 15 points out of (say) 30 points</w:t>
+      </w:r>
+    </w:p>
+    <w:p>
+      <w:pPr>
+        <w:pStyle w:val="Normal0"/>
+      </w:pPr>
+      <w:r>
+        <w:t>Additional questions (End-</w:t>
+      </w:r>
+      <w:proofErr w:type="spellStart"/>
+      <w:r>
+        <w:t>sem</w:t>
+      </w:r>
+      <w:proofErr w:type="spellEnd"/>
+      <w:r>
+        <w:t>): 20 points out of (say) 30 points</w:t>
+      </w:r>
+    </w:p>
+    <w:p>
+      <w:pPr>
+        <w:pStyle w:val="Normal0"/>
+      </w:pPr>
+      <w:r>
+        <w:t xml:space="preserve">Scaled score: </w:t>
+      </w:r>
+      <m:oMath>
+        <m:r>
+          <w:rPr>
+            <w:rFonts w:ascii="Cambria Math" w:hAnsi="Cambria Math"/>
+          </w:rPr>
+          <m:t>η=</m:t>
+        </m:r>
+        <m:f>
+          <m:fPr>
+            <m:ctrlPr>
+              <w:rPr>
+                <w:rFonts w:ascii="Cambria Math" w:hAnsi="Cambria Math"/>
+                <w:i/>
+              </w:rPr>
+            </m:ctrlPr>
+          </m:fPr>
+          <m:num>
+            <m:r>
+              <w:rPr>
+                <w:rFonts w:ascii="Cambria Math" w:hAnsi="Cambria Math"/>
+              </w:rPr>
+              <m:t>15+20</m:t>
+            </m:r>
+          </m:num>
+          <m:den>
+            <m:r>
+              <w:rPr>
+                <w:rFonts w:ascii="Cambria Math" w:hAnsi="Cambria Math"/>
+              </w:rPr>
+              <m:t>30+30</m:t>
+            </m:r>
+          </m:den>
+        </m:f>
+        <m:r>
+          <w:rPr>
+            <w:rFonts w:ascii="Cambria Math" w:hAnsi="Cambria Math"/>
+          </w:rPr>
+          <m:t>=0.5833…</m:t>
+        </m:r>
+      </m:oMath>
+    </w:p>
+    <w:p>
+      <w:pPr>
+        <w:pStyle w:val="Normal0"/>
+      </w:pPr>
+    </w:p>
+    <w:p>
+      <w:pPr>
+        <w:pStyle w:val="Normal0"/>
+      </w:pPr>
+      <w:r>
+        <w:t xml:space="preserve">Then the total score will be approximately (using the formula above): </w:t>
+      </w:r>
+    </w:p>
+    <w:bookmarkStart w:id="0" w:name="OLE_LINK1"/>
+    <w:p>
+      <w:pPr>
+        <w:pStyle w:val="Normal0"/>
+      </w:pPr>
+      <m:oMathPara>
+        <m:oMath>
+          <m:d>
+            <m:dPr>
+              <m:ctrlPr>
+                <w:rPr>
+                  <w:rFonts w:ascii="Cambria Math" w:hAnsi="Cambria Math"/>
+                  <w:i/>
+                </w:rPr>
+              </m:ctrlPr>
+            </m:dPr>
+            <m:e>
+              <m:r>
+                <w:rPr>
+                  <w:rFonts w:ascii="Cambria Math" w:hAnsi="Cambria Math"/>
+                </w:rPr>
+                <m:t>0.5833</m:t>
+              </m:r>
+            </m:e>
+          </m:d>
+          <m:r>
+            <w:rPr>
+              <w:rFonts w:ascii="Cambria Math" w:hAnsi="Cambria Math"/>
+            </w:rPr>
+            <m:t>⋅25+18+17+25</m:t>
+          </m:r>
+          <w:bookmarkEnd w:id="0"/>
+          <m:r>
+            <w:rPr>
+              <w:rFonts w:ascii="Cambria Math" w:hAnsi="Cambria Math"/>
+            </w:rPr>
+            <m:t xml:space="preserve">= </m:t>
+          </m:r>
+          <m:r>
+            <w:rPr>
+              <w:rFonts w:ascii="Cambria Math" w:hAnsi="Cambria Math"/>
+            </w:rPr>
+            <m:t>74.5825</m:t>
+          </m:r>
+        </m:oMath>
+      </m:oMathPara>
+    </w:p>
+    <w:p>
+      <w:pPr>
+        <w:pStyle w:val="Normal0"/>
+      </w:pPr>
+    </w:p>
+    <w:p>
+      <w:pPr>
+        <w:pStyle w:val="Normal0"/>
+      </w:pPr>
+    </w:p>
+    <w:p>
+      <w:pPr>
+        <w:pStyle w:val="Normal0"/>
+      </w:pPr>
+      <w:r>
+        <w:rPr>
+          <w:rFonts w:eastAsia="Arial"/>
+          <w:b/>
+          <w:bCs/>
+          <w:lang w:val="en-GB"/>
+        </w:rPr>
+        <w:t>N</w:t>
+      </w:r>
+      <w:r>
+        <w:rPr>
+          <w:rFonts w:eastAsia="Arial"/>
+          <w:b/>
+          <w:bCs/>
+          <w:lang w:val="en-GB"/>
+        </w:rPr>
+        <w:t>B</w:t>
+      </w:r>
+      <w:r>
+        <w:rPr>
+          <w:rFonts w:eastAsia="Arial"/>
+          <w:b/>
+          <w:bCs/>
+          <w:lang w:val="en-GB"/>
+        </w:rPr>
+        <w:t>.</w:t>
+      </w:r>
+      <w:r>
+        <w:rPr>
+          <w:rFonts w:eastAsia="Arial"/>
+          <w:lang w:val="en-GB"/>
+        </w:rPr>
+        <w:t xml:space="preserve"> In the remote event that </w:t>
+      </w:r>
+      <w:r>
+        <w:rPr>
+          <w:rFonts w:eastAsia="Arial"/>
+          <w:lang w:val="en-GB"/>
+        </w:rPr>
+        <w:t xml:space="preserve">a quiz is </w:t>
+      </w:r>
+      <w:r>
+        <w:rPr>
+          <w:rFonts w:eastAsia="Arial"/>
+          <w:lang w:val="en-GB"/>
+        </w:rPr>
+        <w:t xml:space="preserve">not conducted, </w:t>
+      </w:r>
+      <w:r>
+        <w:rPr>
+          <w:rFonts w:eastAsia="Arial"/>
+          <w:lang w:val="en-GB"/>
+        </w:rPr>
+        <w:t xml:space="preserve">credit for the quiz will be absorbed into assignments (i.e. it will be absorbed into </w:t>
+      </w:r>
+      <m:oMath>
+        <m:r>
+          <w:rPr>
+            <w:rFonts w:ascii="Cambria Math" w:eastAsia="Arial" w:hAnsi="Cambria Math"/>
+            <w:lang w:val="en-GB"/>
+          </w:rPr>
+          <m:t>a</m:t>
+        </m:r>
+      </m:oMath>
+      <w:r>
+        <w:rPr>
+          <w:rFonts w:eastAsia="Arial"/>
+          <w:lang w:val="en-GB"/>
+        </w:rPr>
+        <w:t>).</w:t>
+      </w:r>
     </w:p>
     <w:p>
       <w:pPr>

</xml_diff>

<commit_message>
updated at Thu Jan  8 11:39:38 IST 2026
</commit_message>
<xml_diff>
--- a/LinearAlgebra_WinterSpring_2026/CourseOutline.docx
+++ b/LinearAlgebra_WinterSpring_2026/CourseOutline.docx
@@ -1682,45 +1682,87 @@
           <w:rFonts w:eastAsia="Arial"/>
           <w:lang w:val="en-GB"/>
         </w:rPr>
-        <w:t xml:space="preserve"> In the remote event that </w:t>
-      </w:r>
-      <w:r>
-        <w:rPr>
-          <w:rFonts w:eastAsia="Arial"/>
-          <w:lang w:val="en-GB"/>
-        </w:rPr>
-        <w:t xml:space="preserve">a quiz is </w:t>
-      </w:r>
-      <w:r>
-        <w:rPr>
-          <w:rFonts w:eastAsia="Arial"/>
-          <w:lang w:val="en-GB"/>
-        </w:rPr>
-        <w:t xml:space="preserve">not conducted, </w:t>
-      </w:r>
-      <w:r>
-        <w:rPr>
-          <w:rFonts w:eastAsia="Arial"/>
-          <w:lang w:val="en-GB"/>
-        </w:rPr>
-        <w:t xml:space="preserve">credit for the quiz will be absorbed into assignments (i.e. it will be absorbed into </w:t>
-      </w:r>
-      <m:oMath>
-        <m:r>
-          <w:rPr>
-            <w:rFonts w:ascii="Cambria Math" w:eastAsia="Arial" w:hAnsi="Cambria Math"/>
-            <w:lang w:val="en-GB"/>
-          </w:rPr>
-          <m:t>a</m:t>
-        </m:r>
-      </m:oMath>
-      <w:r>
-        <w:rPr>
-          <w:rFonts w:eastAsia="Arial"/>
-          <w:lang w:val="en-GB"/>
-        </w:rPr>
-        <w:t>).</w:t>
-      </w:r>
+        <w:t xml:space="preserve"> </w:t>
+      </w:r>
+      <w:r>
+        <w:rPr>
+          <w:rFonts w:eastAsia="Arial"/>
+          <w:lang w:val="en-GB"/>
+        </w:rPr>
+        <w:t>While we have made our best effort to be unambiguous with the grading scheme</w:t>
+      </w:r>
+      <w:r>
+        <w:rPr>
+          <w:rFonts w:eastAsia="Arial"/>
+          <w:lang w:val="en-GB"/>
+        </w:rPr>
+        <w:t>/</w:t>
+      </w:r>
+      <w:r>
+        <w:rPr>
+          <w:rFonts w:eastAsia="Arial"/>
+          <w:lang w:val="en-GB"/>
+        </w:rPr>
+        <w:t>syllabu</w:t>
+      </w:r>
+      <w:r>
+        <w:rPr>
+          <w:rFonts w:eastAsia="Arial"/>
+          <w:lang w:val="en-GB"/>
+        </w:rPr>
+        <w:t>s/exams etc., i</w:t>
+      </w:r>
+      <w:r>
+        <w:rPr>
+          <w:rFonts w:eastAsia="Arial"/>
+          <w:lang w:val="en-GB"/>
+        </w:rPr>
+        <w:t>n case of any controversy or confusion</w:t>
+      </w:r>
+      <w:r>
+        <w:rPr>
+          <w:rFonts w:eastAsia="Arial"/>
+          <w:lang w:val="en-GB"/>
+        </w:rPr>
+        <w:t xml:space="preserve">, the decisions made by the instructors will be considered final. You are encouraged to seek any clarification, should it be needed, in advance to avoid difficulties later. </w:t>
+      </w:r>
+      <w:r>
+        <w:rPr>
+          <w:rFonts w:eastAsia="Arial"/>
+          <w:lang w:val="en-GB"/>
+        </w:rPr>
+        <w:br/>
+      </w:r>
+    </w:p>
+    <w:p>
+      <w:pPr>
+        <w:pStyle w:val="Normal0"/>
+      </w:pPr>
+    </w:p>
+    <w:p>
+      <w:pPr>
+        <w:pStyle w:val="Normal0"/>
+      </w:pPr>
+    </w:p>
+    <w:p>
+      <w:pPr>
+        <w:pStyle w:val="Normal0"/>
+      </w:pPr>
+    </w:p>
+    <w:p>
+      <w:pPr>
+        <w:pStyle w:val="Normal0"/>
+      </w:pPr>
+    </w:p>
+    <w:p>
+      <w:pPr>
+        <w:pStyle w:val="Normal0"/>
+      </w:pPr>
+    </w:p>
+    <w:p>
+      <w:pPr>
+        <w:pStyle w:val="Normal0"/>
+      </w:pPr>
     </w:p>
     <w:p>
       <w:pPr>

</xml_diff>

<commit_message>
updated at Thu Jan  8 12:10:27 IST 2026
</commit_message>
<xml_diff>
--- a/LinearAlgebra_WinterSpring_2026/CourseOutline.docx
+++ b/LinearAlgebra_WinterSpring_2026/CourseOutline.docx
@@ -808,9 +808,30 @@
           <w:rFonts w:eastAsia="Arial"/>
           <w:lang w:val="en-GB"/>
         </w:rPr>
-        <w:t xml:space="preserve">scored </w:t>
+        <w:t xml:space="preserve">obtained a normalised </w:t>
+      </w:r>
+      <w:r>
+        <w:rPr>
+          <w:rFonts w:eastAsia="Arial"/>
+          <w:lang w:val="en-GB"/>
+        </w:rPr>
+        <w:t>score</w:t>
+      </w:r>
+      <w:r>
+        <w:rPr>
+          <w:rFonts w:eastAsia="Arial"/>
+          <w:lang w:val="en-GB"/>
+        </w:rPr>
+        <w:t xml:space="preserve"> of </w:t>
       </w:r>
       <m:oMath>
+        <m:r>
+          <w:rPr>
+            <w:rFonts w:ascii="Cambria Math" w:eastAsia="Arial" w:hAnsi="Cambria Math"/>
+            <w:lang w:val="en-GB"/>
+          </w:rPr>
+          <m:t>0≤</m:t>
+        </m:r>
         <m:r>
           <w:rPr>
             <w:rFonts w:ascii="Cambria Math" w:eastAsia="Arial" w:hAnsi="Cambria Math"/>
@@ -818,20 +839,41 @@
           </w:rPr>
           <m:t>η</m:t>
         </m:r>
+        <m:r>
+          <w:rPr>
+            <w:rFonts w:ascii="Cambria Math" w:eastAsia="Arial" w:hAnsi="Cambria Math"/>
+            <w:lang w:val="en-GB"/>
+          </w:rPr>
+          <m:t>≤1</m:t>
+        </m:r>
       </m:oMath>
       <w:r>
         <w:rPr>
           <w:rFonts w:eastAsia="Arial"/>
           <w:lang w:val="en-GB"/>
         </w:rPr>
-        <w:t xml:space="preserve"> fraction of these questions right</w:t>
-      </w:r>
-      <w:r>
-        <w:rPr>
-          <w:rFonts w:eastAsia="Arial"/>
-          <w:lang w:val="en-GB"/>
-        </w:rPr>
-        <w:t xml:space="preserve"> (you will get partial credit for solving a question partially)</w:t>
+        <w:t xml:space="preserve"> </w:t>
+      </w:r>
+      <w:r>
+        <w:rPr>
+          <w:rFonts w:eastAsia="Arial"/>
+          <w:lang w:val="en-GB"/>
+        </w:rPr>
+        <w:t>on</w:t>
+      </w:r>
+      <w:r>
+        <w:rPr>
+          <w:rFonts w:eastAsia="Arial"/>
+          <w:lang w:val="en-GB"/>
+        </w:rPr>
+        <w:t xml:space="preserve"> these questions </w:t>
+      </w:r>
+      <w:r>
+        <w:rPr>
+          <w:rFonts w:eastAsia="Arial"/>
+          <w:lang w:val="en-GB"/>
+        </w:rPr>
+        <w:t>(you will get partial credit for solving a question partially)</w:t>
       </w:r>
       <w:r>
         <w:rPr>

</xml_diff>

<commit_message>
updated at Thu Jan  8 12:16:41 IST 2026
</commit_message>
<xml_diff>
--- a/LinearAlgebra_WinterSpring_2026/CourseOutline.docx
+++ b/LinearAlgebra_WinterSpring_2026/CourseOutline.docx
@@ -33,7 +33,28 @@
           <w:rFonts w:eastAsia="Arial"/>
           <w:lang w:val="en-GB"/>
         </w:rPr>
-        <w:t>Winter 2025</w:t>
+        <w:t>Winter</w:t>
+      </w:r>
+      <w:r>
+        <w:rPr>
+          <w:rFonts w:eastAsia="Arial"/>
+          <w:lang w:val="en-GB"/>
+        </w:rPr>
+        <w:t>/Spring</w:t>
+      </w:r>
+      <w:r>
+        <w:rPr>
+          <w:rFonts w:eastAsia="Arial"/>
+          <w:lang w:val="en-GB"/>
+        </w:rPr>
+        <w:t xml:space="preserve"> 202</w:t>
+      </w:r>
+      <w:r>
+        <w:rPr>
+          <w:rFonts w:eastAsia="Arial"/>
+          <w:lang w:val="en-GB"/>
+        </w:rPr>
+        <w:t>6</w:t>
       </w:r>
     </w:p>
     <w:p>
@@ -65,6 +86,31 @@
           <w:lang w:val="en-GB"/>
         </w:rPr>
         <w:t>ARORA</w:t>
+      </w:r>
+      <w:r>
+        <w:rPr>
+          <w:rFonts w:eastAsia="Arial"/>
+          <w:lang w:val="en-GB"/>
+        </w:rPr>
+        <w:br/>
+      </w:r>
+      <w:r>
+        <w:rPr>
+          <w:rFonts w:eastAsia="Arial"/>
+          <w:lang w:val="en-GB"/>
+        </w:rPr>
+        <w:br/>
+      </w:r>
+      <w:r>
+        <w:rPr>
+          <w:rFonts w:eastAsia="Arial"/>
+          <w:b w:val="0"/>
+          <w:bCs/>
+          <w:sz w:val="22"/>
+          <w:szCs w:val="22"/>
+          <w:lang w:val="en-GB"/>
+        </w:rPr>
+        <w:t>Last updated: Thursday Jan 8, 2026</w:t>
       </w:r>
     </w:p>
     <w:p>
@@ -753,7 +799,6 @@
           <w:bCs/>
           <w:lang w:val="en-GB"/>
         </w:rPr>
-        <w:lastRenderedPageBreak/>
         <w:t>Total Score Formula.</w:t>
       </w:r>
       <w:r>
@@ -794,14 +839,7 @@
           <w:rFonts w:eastAsia="Arial"/>
           <w:lang w:val="en-GB"/>
         </w:rPr>
-        <w:t xml:space="preserve"> assignments. </w:t>
-      </w:r>
-      <w:r>
-        <w:rPr>
-          <w:rFonts w:eastAsia="Arial"/>
-          <w:lang w:val="en-GB"/>
-        </w:rPr>
-        <w:t xml:space="preserve">Suppose you </w:t>
+        <w:t xml:space="preserve"> assignments. Suppose you </w:t>
       </w:r>
       <w:r>
         <w:rPr>
@@ -838,14 +876,7 @@
           <w:rFonts w:eastAsia="Arial"/>
           <w:lang w:val="en-GB"/>
         </w:rPr>
-        <w:t>.</w:t>
-      </w:r>
-      <w:r>
-        <w:rPr>
-          <w:rFonts w:eastAsia="Arial"/>
-          <w:lang w:val="en-GB"/>
-        </w:rPr>
-        <w:t xml:space="preserve"> Then, your final score would be computed as</w:t>
+        <w:t>. Then, your final score would be computed as</w:t>
       </w:r>
     </w:p>
     <w:p>
@@ -1188,14 +1219,7 @@
             <w:rFonts w:ascii="Cambria Math" w:eastAsia="Arial" w:hAnsi="Cambria Math"/>
             <w:lang w:val="en-GB"/>
           </w:rPr>
-          <m:t>η</m:t>
-        </m:r>
-        <m:r>
-          <w:rPr>
-            <w:rFonts w:ascii="Cambria Math" w:eastAsia="Arial" w:hAnsi="Cambria Math"/>
-            <w:lang w:val="en-GB"/>
-          </w:rPr>
-          <m:t>=1</m:t>
+          <m:t>η=1</m:t>
         </m:r>
       </m:oMath>
       <w:r>
@@ -1625,13 +1649,7 @@
             <w:rPr>
               <w:rFonts w:ascii="Cambria Math" w:hAnsi="Cambria Math"/>
             </w:rPr>
-            <m:t xml:space="preserve">= </m:t>
-          </m:r>
-          <m:r>
-            <w:rPr>
-              <w:rFonts w:ascii="Cambria Math" w:hAnsi="Cambria Math"/>
-            </w:rPr>
-            <m:t>74.5825</m:t>
+            <m:t>= 74.5825</m:t>
           </m:r>
         </m:oMath>
       </m:oMathPara>
@@ -1780,6 +1798,7 @@
           <w:color w:val="000000"/>
           <w:lang w:val="en-GB"/>
         </w:rPr>
+        <w:lastRenderedPageBreak/>
         <w:t>Topics</w:t>
       </w:r>
     </w:p>

</xml_diff>

<commit_message>
updated at Thu Jan  8 15:05:10 IST 2026
</commit_message>
<xml_diff>
--- a/LinearAlgebra_WinterSpring_2026/CourseOutline.docx
+++ b/LinearAlgebra_WinterSpring_2026/CourseOutline.docx
@@ -1498,7 +1498,13 @@
           <w:rPr>
             <w:rFonts w:ascii="Cambria Math" w:hAnsi="Cambria Math"/>
           </w:rPr>
-          <m:t>=25</m:t>
+          <m:t>=2</m:t>
+        </m:r>
+        <m:r>
+          <w:rPr>
+            <w:rFonts w:ascii="Cambria Math" w:hAnsi="Cambria Math"/>
+          </w:rPr>
+          <m:t>6</m:t>
         </m:r>
       </m:oMath>
       <w:r>
@@ -1556,8 +1562,13 @@
       <w:pPr>
         <w:pStyle w:val="Normal0"/>
       </w:pPr>
-      <w:r>
-        <w:t xml:space="preserve">Scaled score: </w:t>
+      <w:proofErr w:type="spellStart"/>
+      <w:r>
+        <w:t>Normalised</w:t>
+      </w:r>
+      <w:proofErr w:type="spellEnd"/>
+      <w:r>
+        <w:t xml:space="preserve"> score: </w:t>
       </w:r>
       <m:oMath>
         <m:r>
@@ -1642,14 +1653,32 @@
             <w:rPr>
               <w:rFonts w:ascii="Cambria Math" w:hAnsi="Cambria Math"/>
             </w:rPr>
-            <m:t>⋅25+18+17+25</m:t>
+            <m:t>⋅25+18+17+2</m:t>
           </m:r>
           <w:bookmarkEnd w:id="0"/>
           <m:r>
             <w:rPr>
               <w:rFonts w:ascii="Cambria Math" w:hAnsi="Cambria Math"/>
             </w:rPr>
-            <m:t>= 74.5825</m:t>
+            <m:t>6</m:t>
+          </m:r>
+          <m:r>
+            <w:rPr>
+              <w:rFonts w:ascii="Cambria Math" w:hAnsi="Cambria Math"/>
+            </w:rPr>
+            <m:t>= 7</m:t>
+          </m:r>
+          <m:r>
+            <w:rPr>
+              <w:rFonts w:ascii="Cambria Math" w:hAnsi="Cambria Math"/>
+            </w:rPr>
+            <m:t>5</m:t>
+          </m:r>
+          <m:r>
+            <w:rPr>
+              <w:rFonts w:ascii="Cambria Math" w:hAnsi="Cambria Math"/>
+            </w:rPr>
+            <m:t>.5825</m:t>
           </m:r>
         </m:oMath>
       </m:oMathPara>
@@ -5035,28 +5064,28 @@
 </file>
 
 <file path=customXml/item1.xml><?xml version="1.0" encoding="utf-8"?>
-<b:Sources xmlns:b="http://schemas.openxmlformats.org/officeDocument/2006/bibliography" xmlns="http://schemas.openxmlformats.org/officeDocument/2006/bibliography" SelectedStyle="/APASixthEditionOfficeOnline.xsl" StyleName="APA" Version="6"/>
-</file>
-
-<file path=customXml/item2.xml><?xml version="1.0" encoding="utf-8"?>
 <go:gDocsCustomXmlDataStorage xmlns:go="http://customooxmlschemas.google.com/" xmlns:r="http://schemas.openxmlformats.org/officeDocument/2006/relationships">
   <go:docsCustomData xmlns:go="http://customooxmlschemas.google.com/" roundtripDataSignature="AMtx7mjTYI4jtZMvJTWzVFSA37m48TEUWQ==">AMUW2mVmO3HiPDCzk96/JoPah+GQYMmTaZfxDgE5sP6lxNhoNn+TIjd5S375pooMBI3hcsfQNEZv8LRi0XSHZPp1TndSDOr9XI5dhyNKX5BvvQyfk8g8O1k=</go:docsCustomData>
 </go:gDocsCustomXmlDataStorage>
 </file>
 
-<file path=customXml/itemProps1.xml><?xml version="1.0" encoding="utf-8"?>
-<ds:datastoreItem xmlns:ds="http://schemas.openxmlformats.org/officeDocument/2006/customXml" ds:itemID="{77AD3D1A-029C-914A-850E-9F8553F6CA0E}">
-  <ds:schemaRefs>
-    <ds:schemaRef ds:uri="http://schemas.openxmlformats.org/officeDocument/2006/bibliography"/>
-  </ds:schemaRefs>
-</ds:datastoreItem>
+<file path=customXml/item2.xml><?xml version="1.0" encoding="utf-8"?>
+<b:Sources xmlns:b="http://schemas.openxmlformats.org/officeDocument/2006/bibliography" xmlns="http://schemas.openxmlformats.org/officeDocument/2006/bibliography" SelectedStyle="/APASixthEditionOfficeOnline.xsl" StyleName="APA" Version="6"/>
 </file>
 
-<file path=customXml/itemProps2.xml><?xml version="1.0" encoding="utf-8"?>
+<file path=customXml/itemProps1.xml><?xml version="1.0" encoding="utf-8"?>
 <ds:datastoreItem xmlns:ds="http://schemas.openxmlformats.org/officeDocument/2006/customXml" ds:itemID="{11111111-1234-1234-1234-123412341234}">
   <ds:schemaRefs>
     <ds:schemaRef ds:uri="http://customooxmlschemas.google.com/"/>
     <ds:schemaRef ds:uri="http://schemas.openxmlformats.org/officeDocument/2006/relationships"/>
   </ds:schemaRefs>
 </ds:datastoreItem>
+</file>
+
+<file path=customXml/itemProps2.xml><?xml version="1.0" encoding="utf-8"?>
+<ds:datastoreItem xmlns:ds="http://schemas.openxmlformats.org/officeDocument/2006/customXml" ds:itemID="{77AD3D1A-029C-914A-850E-9F8553F6CA0E}">
+  <ds:schemaRefs>
+    <ds:schemaRef ds:uri="http://schemas.openxmlformats.org/officeDocument/2006/bibliography"/>
+  </ds:schemaRefs>
+</ds:datastoreItem>
 </file>
</xml_diff>